<commit_message>
Adding more training materials
</commit_message>
<xml_diff>
--- a/TrainingDocuments/Training Summaries.docx
+++ b/TrainingDocuments/Training Summaries.docx
@@ -21,19 +21,7 @@
           <w:rPr>
             <w:rStyle w:val="Hyperlink"/>
           </w:rPr>
-          <w:t>http://weill.cornell.edu/ctsc/s</w:t>
-        </w:r>
-        <w:r>
-          <w:rPr>
-            <w:rStyle w:val="Hyperlink"/>
-          </w:rPr>
-          <w:t>e</w:t>
-        </w:r>
-        <w:r>
-          <w:rPr>
-            <w:rStyle w:val="Hyperlink"/>
-          </w:rPr>
-          <w:t>rvices_and_resources/research_data_management_redcap.html</w:t>
+          <w:t>http://weill.cornell.edu/ctsc/services_and_resources/research_data_management_redcap.html</w:t>
         </w:r>
       </w:hyperlink>
     </w:p>
@@ -66,19 +54,7 @@
           <w:rPr>
             <w:rStyle w:val="Hyperlink"/>
           </w:rPr>
-          <w:t>http://www.uic.ed</w:t>
-        </w:r>
-        <w:r>
-          <w:rPr>
-            <w:rStyle w:val="Hyperlink"/>
-          </w:rPr>
-          <w:t>u</w:t>
-        </w:r>
-        <w:r>
-          <w:rPr>
-            <w:rStyle w:val="Hyperlink"/>
-          </w:rPr>
-          <w:t>/depts/mcam/CCTS/DAC/redcap.shtml</w:t>
+          <w:t>http://www.uic.edu/depts/mcam/CCTS/DAC/redcap.shtml</w:t>
         </w:r>
       </w:hyperlink>
     </w:p>
@@ -106,19 +82,7 @@
           <w:rPr>
             <w:rStyle w:val="Hyperlink"/>
           </w:rPr>
-          <w:t>http://hsc.unm.edu/researc</w:t>
-        </w:r>
-        <w:r>
-          <w:rPr>
-            <w:rStyle w:val="Hyperlink"/>
-          </w:rPr>
-          <w:t>h</w:t>
-        </w:r>
-        <w:r>
-          <w:rPr>
-            <w:rStyle w:val="Hyperlink"/>
-          </w:rPr>
-          <w:t>/ctsc/REDCap_FAQ.html</w:t>
+          <w:t>http://hsc.unm.edu/research/ctsc/REDCap_FAQ.html</w:t>
         </w:r>
       </w:hyperlink>
     </w:p>
@@ -156,19 +120,7 @@
           <w:rPr>
             <w:rStyle w:val="Hyperlink"/>
           </w:rPr>
-          <w:t>https://www.ct</w:t>
-        </w:r>
-        <w:r>
-          <w:rPr>
-            <w:rStyle w:val="Hyperlink"/>
-          </w:rPr>
-          <w:t>s</w:t>
-        </w:r>
-        <w:r>
-          <w:rPr>
-            <w:rStyle w:val="Hyperlink"/>
-          </w:rPr>
-          <w:t>i.ufl.edu/research/research-support/redcap/</w:t>
+          <w:t>https://www.ctsi.ufl.edu/research/research-support/redcap/</w:t>
         </w:r>
       </w:hyperlink>
     </w:p>
@@ -196,19 +148,7 @@
           <w:rPr>
             <w:rStyle w:val="Hyperlink"/>
           </w:rPr>
-          <w:t>http://www.ts.vcu.edu</w:t>
-        </w:r>
-        <w:r>
-          <w:rPr>
-            <w:rStyle w:val="Hyperlink"/>
-          </w:rPr>
-          <w:t>/</w:t>
-        </w:r>
-        <w:r>
-          <w:rPr>
-            <w:rStyle w:val="Hyperlink"/>
-          </w:rPr>
-          <w:t>software-center/general-purpose/redcap/</w:t>
+          <w:t>http://www.ts.vcu.edu/software-center/general-purpose/redcap/</w:t>
         </w:r>
       </w:hyperlink>
     </w:p>
@@ -251,19 +191,7 @@
           <w:rPr>
             <w:rStyle w:val="Hyperlink"/>
           </w:rPr>
-          <w:t>http://www.mi</w:t>
-        </w:r>
-        <w:r>
-          <w:rPr>
-            <w:rStyle w:val="Hyperlink"/>
-          </w:rPr>
-          <w:t>c</w:t>
-        </w:r>
-        <w:r>
-          <w:rPr>
-            <w:rStyle w:val="Hyperlink"/>
-          </w:rPr>
-          <w:t>hr.umich.edu/services/clinicalresearch/redcap</w:t>
+          <w:t>http://www.michr.umich.edu/services/clinicalresearch/redcap</w:t>
         </w:r>
       </w:hyperlink>
     </w:p>
@@ -344,19 +272,7 @@
           <w:rPr>
             <w:rStyle w:val="Hyperlink"/>
           </w:rPr>
-          <w:t>https://www.iths.org/sites/ww</w:t>
-        </w:r>
-        <w:r>
-          <w:rPr>
-            <w:rStyle w:val="Hyperlink"/>
-          </w:rPr>
-          <w:t>w</w:t>
-        </w:r>
-        <w:r>
-          <w:rPr>
-            <w:rStyle w:val="Hyperlink"/>
-          </w:rPr>
-          <w:t>.iths.org/files/eventmedia/IntroductionToREDCap12-12-12.pdf</w:t>
+          <w:t>https://www.iths.org/sites/www.iths.org/files/eventmedia/IntroductionToREDCap12-12-12.pdf</w:t>
         </w:r>
       </w:hyperlink>
     </w:p>
@@ -389,19 +305,7 @@
           <w:rPr>
             <w:rStyle w:val="Hyperlink"/>
           </w:rPr>
-          <w:t>http://ctsi.ucsf.ed</w:t>
-        </w:r>
-        <w:r>
-          <w:rPr>
-            <w:rStyle w:val="Hyperlink"/>
-          </w:rPr>
-          <w:t>u</w:t>
-        </w:r>
-        <w:r>
-          <w:rPr>
-            <w:rStyle w:val="Hyperlink"/>
-          </w:rPr>
-          <w:t>/calendar/about-ctsi/redcap-data-capture-101-beginner-training-and-qa-3</w:t>
+          <w:t>http://ctsi.ucsf.edu/calendar/about-ctsi/redcap-data-capture-101-beginner-training-and-qa-3</w:t>
         </w:r>
       </w:hyperlink>
     </w:p>
@@ -429,19 +333,7 @@
           <w:rPr>
             <w:rStyle w:val="Hyperlink"/>
           </w:rPr>
-          <w:t>http://rc.p</w:t>
-        </w:r>
-        <w:r>
-          <w:rPr>
-            <w:rStyle w:val="Hyperlink"/>
-          </w:rPr>
-          <w:t>a</w:t>
-        </w:r>
-        <w:r>
-          <w:rPr>
-            <w:rStyle w:val="Hyperlink"/>
-          </w:rPr>
-          <w:t>rtners.org/training</w:t>
+          <w:t>http://rc.partners.org/training</w:t>
         </w:r>
       </w:hyperlink>
     </w:p>
@@ -467,7 +359,7 @@
       </w:r>
     </w:p>
     <w:p>
-      <w:hyperlink r:id="rId16" w:history="1">
+      <w:hyperlink r:id="rId16" w:anchor="REDCap-REDCapGeneralOverviewTraining" w:history="1">
         <w:r>
           <w:rPr>
             <w:rStyle w:val="Hyperlink"/>
@@ -492,7 +384,6 @@
           <w:b/>
         </w:rPr>
       </w:pPr>
-      <w:bookmarkStart w:id="0" w:name="_GoBack"/>
       <w:r>
         <w:rPr>
           <w:b/>
@@ -500,44 +391,15 @@
         <w:t>West Virginia clinical &amp; Translational Science Institute</w:t>
       </w:r>
     </w:p>
-    <w:bookmarkEnd w:id="0"/>
-    <w:p>
-      <w:r>
-        <w:fldChar w:fldCharType="begin"/>
-      </w:r>
-      <w:r>
-        <w:instrText xml:space="preserve"> HYPERLINK "</w:instrText>
-      </w:r>
-      <w:r>
-        <w:instrText>http://www.wvctsi.org/pages/Programs/Biomedical-Informatics-Resources/REDCap-(Research-Electronic-Data-Capture)/REDCap-Training-Resources</w:instrText>
-      </w:r>
-      <w:r>
-        <w:instrText xml:space="preserve">" </w:instrText>
-      </w:r>
-      <w:r>
-        <w:fldChar w:fldCharType="separate"/>
-      </w:r>
-      <w:r>
-        <w:rPr>
-          <w:rStyle w:val="Hyperlink"/>
-        </w:rPr>
-        <w:t>http://www.wvctsi.org/pages/Programs/Biomedical-Informatics-Resources/REDCap-(Research-Electronic-Data-Captu</w:t>
-      </w:r>
-      <w:r>
-        <w:rPr>
-          <w:rStyle w:val="Hyperlink"/>
-        </w:rPr>
-        <w:t>r</w:t>
-      </w:r>
-      <w:r>
-        <w:rPr>
-          <w:rStyle w:val="Hyperlink"/>
-        </w:rPr>
-        <w:t>e)/REDCap-Training-Resources</w:t>
-      </w:r>
-      <w:r>
-        <w:fldChar w:fldCharType="end"/>
-      </w:r>
+    <w:p>
+      <w:hyperlink r:id="rId17" w:history="1">
+        <w:r>
+          <w:rPr>
+            <w:rStyle w:val="Hyperlink"/>
+          </w:rPr>
+          <w:t>http://www.wvctsi.org/pages/Programs/Biomedical-Informatics-Resources/REDCap-(Research-Electronic-Data-Capture)/REDCap-Training-Resources</w:t>
+        </w:r>
+      </w:hyperlink>
     </w:p>
     <w:p>
       <w:r>
@@ -558,7 +420,7 @@
       </w:r>
     </w:p>
     <w:p>
-      <w:hyperlink r:id="rId17" w:history="1">
+      <w:hyperlink r:id="rId18" w:history="1">
         <w:r>
           <w:rPr>
             <w:rStyle w:val="Hyperlink"/>
@@ -568,7 +430,7 @@
       </w:hyperlink>
     </w:p>
     <w:p>
-      <w:hyperlink r:id="rId18" w:history="1">
+      <w:hyperlink r:id="rId19" w:history="1">
         <w:r>
           <w:rPr>
             <w:rStyle w:val="Hyperlink"/>
@@ -607,7 +469,7 @@
       </w:r>
     </w:p>
     <w:p>
-      <w:hyperlink r:id="rId19" w:history="1">
+      <w:hyperlink r:id="rId20" w:history="1">
         <w:r>
           <w:rPr>
             <w:rStyle w:val="Hyperlink"/>
@@ -635,7 +497,7 @@
       </w:r>
     </w:p>
     <w:p>
-      <w:hyperlink r:id="rId20" w:history="1">
+      <w:hyperlink r:id="rId21" w:history="1">
         <w:r>
           <w:rPr>
             <w:rStyle w:val="Hyperlink"/>
@@ -663,7 +525,7 @@
       </w:r>
     </w:p>
     <w:p>
-      <w:hyperlink r:id="rId21" w:history="1">
+      <w:hyperlink r:id="rId22" w:anchor="/BMI/redcap" w:history="1">
         <w:r>
           <w:rPr>
             <w:rStyle w:val="Hyperlink"/>
@@ -691,7 +553,7 @@
       </w:r>
     </w:p>
     <w:p>
-      <w:hyperlink r:id="rId22" w:history="1">
+      <w:hyperlink r:id="rId23" w:history="1">
         <w:r>
           <w:rPr>
             <w:rStyle w:val="Hyperlink"/>
@@ -719,7 +581,7 @@
       </w:r>
     </w:p>
     <w:p>
-      <w:hyperlink r:id="rId23" w:history="1">
+      <w:hyperlink r:id="rId24" w:history="1">
         <w:r>
           <w:rPr>
             <w:rStyle w:val="Hyperlink"/>
@@ -765,7 +627,7 @@
       </w:r>
     </w:p>
     <w:p>
-      <w:hyperlink r:id="rId24" w:history="1">
+      <w:hyperlink r:id="rId25" w:history="1">
         <w:r>
           <w:rPr>
             <w:rStyle w:val="Hyperlink"/>
@@ -798,7 +660,7 @@
       </w:r>
     </w:p>
     <w:p>
-      <w:hyperlink r:id="rId25" w:history="1">
+      <w:hyperlink r:id="rId26" w:history="1">
         <w:r>
           <w:rPr>
             <w:rStyle w:val="Hyperlink"/>
@@ -826,7 +688,7 @@
       </w:r>
     </w:p>
     <w:p>
-      <w:hyperlink r:id="rId26" w:history="1">
+      <w:hyperlink r:id="rId27" w:history="1">
         <w:r>
           <w:rPr>
             <w:rStyle w:val="Hyperlink"/>
@@ -846,7 +708,7 @@
       </w:r>
     </w:p>
     <w:p>
-      <w:hyperlink r:id="rId27" w:history="1">
+      <w:hyperlink r:id="rId28" w:history="1">
         <w:r>
           <w:rPr>
             <w:rStyle w:val="Hyperlink"/>
@@ -882,7 +744,7 @@
       </w:r>
     </w:p>
     <w:p>
-      <w:hyperlink r:id="rId28" w:history="1">
+      <w:hyperlink r:id="rId29" w:history="1">
         <w:r>
           <w:rPr>
             <w:rStyle w:val="Hyperlink"/>
@@ -915,7 +777,12 @@
       </w:r>
     </w:p>
     <w:p>
-      <w:hyperlink r:id="rId29" w:history="1">
+      <w:pPr>
+        <w:rPr>
+          <w:rStyle w:val="Hyperlink"/>
+        </w:rPr>
+      </w:pPr>
+      <w:hyperlink r:id="rId30" w:history="1">
         <w:r>
           <w:rPr>
             <w:rStyle w:val="Hyperlink"/>
@@ -925,6 +792,33 @@
       </w:hyperlink>
     </w:p>
     <w:p>
+      <w:hyperlink r:id="rId31" w:history="1">
+        <w:r>
+          <w:rPr>
+            <w:rStyle w:val="Hyperlink"/>
+          </w:rPr>
+          <w:t>http://ctsicn.org/tools-and-resources/redcap/redcap-independent-tutorial-review-and-test-taking/</w:t>
+        </w:r>
+      </w:hyperlink>
+    </w:p>
+    <w:p>
+      <w:hyperlink r:id="rId32" w:history="1">
+        <w:r>
+          <w:rPr>
+            <w:rStyle w:val="Hyperlink"/>
+          </w:rPr>
+          <w:t>https://cri-datacap.org/surveys/?s=ITio7Q</w:t>
+        </w:r>
+      </w:hyperlink>
+    </w:p>
+    <w:p>
+      <w:bookmarkStart w:id="0" w:name="_GoBack"/>
+      <w:bookmarkEnd w:id="0"/>
+      <w:r>
+        <w:t>View tutorials, take test (75% is passing), get access.</w:t>
+      </w:r>
+    </w:p>
+    <w:p>
       <w:r>
         <w:t>3 classes per month</w:t>
       </w:r>
@@ -943,7 +837,7 @@
       </w:r>
     </w:p>
     <w:p>
-      <w:hyperlink r:id="rId30" w:history="1">
+      <w:hyperlink r:id="rId33" w:history="1">
         <w:r>
           <w:rPr>
             <w:rStyle w:val="Hyperlink"/>
@@ -971,7 +865,7 @@
       </w:r>
     </w:p>
     <w:p>
-      <w:hyperlink r:id="rId31" w:history="1">
+      <w:hyperlink r:id="rId34" w:history="1">
         <w:r>
           <w:rPr>
             <w:rStyle w:val="Hyperlink"/>
@@ -999,7 +893,7 @@
       </w:r>
     </w:p>
     <w:p>
-      <w:hyperlink r:id="rId32" w:history="1">
+      <w:hyperlink r:id="rId35" w:history="1">
         <w:r>
           <w:rPr>
             <w:rStyle w:val="Hyperlink"/>

</xml_diff>

<commit_message>
Updated training summary document
</commit_message>
<xml_diff>
--- a/TrainingDocuments/Training Summaries.docx
+++ b/TrainingDocuments/Training Summaries.docx
@@ -91,33 +91,15 @@
         </w:r>
       </w:hyperlink>
     </w:p>
-    <w:bookmarkStart w:id="0" w:name="_GoBack"/>
-    <w:bookmarkEnd w:id="0"/>
-    <w:p>
-      <w:r>
-        <w:fldChar w:fldCharType="begin"/>
-      </w:r>
-      <w:r>
-        <w:instrText xml:space="preserve"> HYPERLINK "</w:instrText>
-      </w:r>
-      <w:r>
-        <w:instrText>http://hsc.unm.edu/research/ctsc/redcap_info.shtml</w:instrText>
-      </w:r>
-      <w:r>
-        <w:instrText xml:space="preserve">" </w:instrText>
-      </w:r>
-      <w:r>
-        <w:fldChar w:fldCharType="separate"/>
-      </w:r>
-      <w:r>
-        <w:rPr>
-          <w:rStyle w:val="Hyperlink"/>
-        </w:rPr>
-        <w:t>http://hsc.unm.edu/research/ctsc/redcap_info.shtml</w:t>
-      </w:r>
-      <w:r>
-        <w:fldChar w:fldCharType="end"/>
-      </w:r>
+    <w:p>
+      <w:hyperlink r:id="rId9" w:history="1">
+        <w:r>
+          <w:rPr>
+            <w:rStyle w:val="Hyperlink"/>
+          </w:rPr>
+          <w:t>http://hsc.unm.edu/research/ctsc/redcap_info.shtml</w:t>
+        </w:r>
+      </w:hyperlink>
     </w:p>
     <w:p>
       <w:proofErr w:type="gramStart"/>
@@ -148,7 +130,7 @@
       </w:r>
     </w:p>
     <w:p>
-      <w:hyperlink r:id="rId9" w:history="1">
+      <w:hyperlink r:id="rId10" w:history="1">
         <w:r>
           <w:rPr>
             <w:rStyle w:val="Hyperlink"/>
@@ -176,7 +158,7 @@
       </w:r>
     </w:p>
     <w:p>
-      <w:hyperlink r:id="rId10" w:history="1">
+      <w:hyperlink r:id="rId11" w:history="1">
         <w:r>
           <w:rPr>
             <w:rStyle w:val="Hyperlink"/>
@@ -219,7 +201,7 @@
       </w:r>
     </w:p>
     <w:p>
-      <w:hyperlink r:id="rId11" w:history="1">
+      <w:hyperlink r:id="rId12" w:history="1">
         <w:r>
           <w:rPr>
             <w:rStyle w:val="Hyperlink"/>
@@ -271,7 +253,7 @@
       </w:r>
     </w:p>
     <w:p>
-      <w:hyperlink r:id="rId12" w:history="1">
+      <w:hyperlink r:id="rId13" w:history="1">
         <w:r>
           <w:rPr>
             <w:rStyle w:val="Hyperlink"/>
@@ -300,7 +282,7 @@
       </w:r>
     </w:p>
     <w:p>
-      <w:hyperlink r:id="rId13" w:history="1">
+      <w:hyperlink r:id="rId14" w:history="1">
         <w:r>
           <w:rPr>
             <w:rStyle w:val="Hyperlink"/>
@@ -333,7 +315,7 @@
       </w:r>
     </w:p>
     <w:p>
-      <w:hyperlink r:id="rId14" w:history="1">
+      <w:hyperlink r:id="rId15" w:history="1">
         <w:r>
           <w:rPr>
             <w:rStyle w:val="Hyperlink"/>
@@ -361,7 +343,7 @@
       </w:r>
     </w:p>
     <w:p>
-      <w:hyperlink r:id="rId15" w:history="1">
+      <w:hyperlink r:id="rId16" w:history="1">
         <w:r>
           <w:rPr>
             <w:rStyle w:val="Hyperlink"/>
@@ -392,7 +374,7 @@
       </w:r>
     </w:p>
     <w:p>
-      <w:hyperlink r:id="rId16" w:anchor="REDCap-REDCapGeneralOverviewTraining" w:history="1">
+      <w:hyperlink r:id="rId17" w:anchor="REDCap-REDCapGeneralOverviewTraining" w:history="1">
         <w:r>
           <w:rPr>
             <w:rStyle w:val="Hyperlink"/>
@@ -425,7 +407,7 @@
       </w:r>
     </w:p>
     <w:p>
-      <w:hyperlink r:id="rId17" w:history="1">
+      <w:hyperlink r:id="rId18" w:history="1">
         <w:r>
           <w:rPr>
             <w:rStyle w:val="Hyperlink"/>
@@ -453,7 +435,7 @@
       </w:r>
     </w:p>
     <w:p>
-      <w:hyperlink r:id="rId18" w:history="1">
+      <w:hyperlink r:id="rId19" w:history="1">
         <w:r>
           <w:rPr>
             <w:rStyle w:val="Hyperlink"/>
@@ -463,7 +445,7 @@
       </w:hyperlink>
     </w:p>
     <w:p>
-      <w:hyperlink r:id="rId19" w:history="1">
+      <w:hyperlink r:id="rId20" w:history="1">
         <w:r>
           <w:rPr>
             <w:rStyle w:val="Hyperlink"/>
@@ -502,7 +484,7 @@
       </w:r>
     </w:p>
     <w:p>
-      <w:hyperlink r:id="rId20" w:history="1">
+      <w:hyperlink r:id="rId21" w:history="1">
         <w:r>
           <w:rPr>
             <w:rStyle w:val="Hyperlink"/>
@@ -530,7 +512,7 @@
       </w:r>
     </w:p>
     <w:p>
-      <w:hyperlink r:id="rId21" w:history="1">
+      <w:hyperlink r:id="rId22" w:history="1">
         <w:r>
           <w:rPr>
             <w:rStyle w:val="Hyperlink"/>
@@ -558,7 +540,7 @@
       </w:r>
     </w:p>
     <w:p>
-      <w:hyperlink r:id="rId22" w:anchor="/BMI/redcap" w:history="1">
+      <w:hyperlink r:id="rId23" w:anchor="/BMI/redcap" w:history="1">
         <w:r>
           <w:rPr>
             <w:rStyle w:val="Hyperlink"/>
@@ -586,7 +568,7 @@
       </w:r>
     </w:p>
     <w:p>
-      <w:hyperlink r:id="rId23" w:history="1">
+      <w:hyperlink r:id="rId24" w:history="1">
         <w:r>
           <w:rPr>
             <w:rStyle w:val="Hyperlink"/>
@@ -614,7 +596,7 @@
       </w:r>
     </w:p>
     <w:p>
-      <w:hyperlink r:id="rId24" w:history="1">
+      <w:hyperlink r:id="rId25" w:history="1">
         <w:r>
           <w:rPr>
             <w:rStyle w:val="Hyperlink"/>
@@ -660,7 +642,7 @@
       </w:r>
     </w:p>
     <w:p>
-      <w:hyperlink r:id="rId25" w:history="1">
+      <w:hyperlink r:id="rId26" w:history="1">
         <w:r>
           <w:rPr>
             <w:rStyle w:val="Hyperlink"/>
@@ -693,7 +675,7 @@
       </w:r>
     </w:p>
     <w:p>
-      <w:hyperlink r:id="rId26" w:history="1">
+      <w:hyperlink r:id="rId27" w:history="1">
         <w:r>
           <w:rPr>
             <w:rStyle w:val="Hyperlink"/>
@@ -722,7 +704,7 @@
       </w:r>
     </w:p>
     <w:p>
-      <w:hyperlink r:id="rId27" w:history="1">
+      <w:hyperlink r:id="rId28" w:history="1">
         <w:r>
           <w:rPr>
             <w:rStyle w:val="Hyperlink"/>
@@ -742,7 +724,7 @@
       </w:r>
     </w:p>
     <w:p>
-      <w:hyperlink r:id="rId28" w:history="1">
+      <w:hyperlink r:id="rId29" w:history="1">
         <w:r>
           <w:rPr>
             <w:rStyle w:val="Hyperlink"/>
@@ -778,7 +760,7 @@
       </w:r>
     </w:p>
     <w:p>
-      <w:hyperlink r:id="rId29" w:history="1">
+      <w:hyperlink r:id="rId30" w:history="1">
         <w:r>
           <w:rPr>
             <w:rStyle w:val="Hyperlink"/>
@@ -816,7 +798,7 @@
           <w:rStyle w:val="Hyperlink"/>
         </w:rPr>
       </w:pPr>
-      <w:hyperlink r:id="rId30" w:history="1">
+      <w:hyperlink r:id="rId31" w:history="1">
         <w:r>
           <w:rPr>
             <w:rStyle w:val="Hyperlink"/>
@@ -826,7 +808,7 @@
       </w:hyperlink>
     </w:p>
     <w:p>
-      <w:hyperlink r:id="rId31" w:history="1">
+      <w:hyperlink r:id="rId32" w:history="1">
         <w:r>
           <w:rPr>
             <w:rStyle w:val="Hyperlink"/>
@@ -836,7 +818,7 @@
       </w:hyperlink>
     </w:p>
     <w:p>
-      <w:hyperlink r:id="rId32" w:history="1">
+      <w:hyperlink r:id="rId33" w:history="1">
         <w:r>
           <w:rPr>
             <w:rStyle w:val="Hyperlink"/>
@@ -877,7 +859,7 @@
       </w:r>
     </w:p>
     <w:p>
-      <w:hyperlink r:id="rId33" w:history="1">
+      <w:hyperlink r:id="rId34" w:history="1">
         <w:r>
           <w:rPr>
             <w:rStyle w:val="Hyperlink"/>
@@ -905,7 +887,7 @@
       </w:r>
     </w:p>
     <w:p>
-      <w:hyperlink r:id="rId34" w:history="1">
+      <w:hyperlink r:id="rId35" w:history="1">
         <w:r>
           <w:rPr>
             <w:rStyle w:val="Hyperlink"/>
@@ -933,7 +915,7 @@
       </w:r>
     </w:p>
     <w:p>
-      <w:hyperlink r:id="rId35" w:history="1">
+      <w:hyperlink r:id="rId36" w:history="1">
         <w:r>
           <w:rPr>
             <w:rStyle w:val="Hyperlink"/>
@@ -952,7 +934,314 @@
         <w:t xml:space="preserve"> person training</w:t>
       </w:r>
     </w:p>
+    <w:p>
+      <w:pPr>
+        <w:spacing w:before="100" w:beforeAutospacing="1" w:after="100" w:afterAutospacing="1"/>
+        <w:rPr>
+          <w:rFonts w:ascii="Helvetica" w:hAnsi="Helvetica" w:cs="Helvetica"/>
+          <w:color w:val="54585A"/>
+          <w:sz w:val="20"/>
+          <w:szCs w:val="20"/>
+        </w:rPr>
+      </w:pPr>
+      <w:r>
+        <w:rPr>
+          <w:rFonts w:ascii="Helvetica" w:hAnsi="Helvetica" w:cs="Helvetica"/>
+          <w:color w:val="54585A"/>
+          <w:sz w:val="20"/>
+          <w:szCs w:val="20"/>
+        </w:rPr>
+        <w:t>University of Missouri: Institute for Clinical and Translational Science</w:t>
+      </w:r>
+    </w:p>
+    <w:p>
+      <w:hyperlink r:id="rId37" w:history="1">
+        <w:r>
+          <w:rPr>
+            <w:rStyle w:val="Hyperlink"/>
+          </w:rPr>
+          <w:t>http://icats.missouri.edu/portal/redcap.php</w:t>
+        </w:r>
+      </w:hyperlink>
+    </w:p>
+    <w:p>
+      <w:r>
+        <w:t>Charles Drew University of Medicine and Science</w:t>
+      </w:r>
+    </w:p>
+    <w:p>
+      <w:hyperlink r:id="rId38" w:history="1">
+        <w:r>
+          <w:rPr>
+            <w:rStyle w:val="Hyperlink"/>
+          </w:rPr>
+          <w:t>http://axis.cdrewu.edu/functions/biomedical-informatics/resources</w:t>
+        </w:r>
+      </w:hyperlink>
+    </w:p>
+    <w:p>
+      <w:r>
+        <w:t>Atlanta Clinical &amp; Translational Science Institute (Emory University, Morehouse School of Medicine, Georgia Tech)</w:t>
+      </w:r>
+    </w:p>
+    <w:p>
+      <w:hyperlink r:id="rId39" w:history="1">
+        <w:r>
+          <w:rPr>
+            <w:rStyle w:val="Hyperlink"/>
+          </w:rPr>
+          <w:t>http://www.atlantactsi.org/news/2013/eRoundup_071113.html</w:t>
+        </w:r>
+      </w:hyperlink>
+    </w:p>
     <w:p/>
+    <w:p>
+      <w:r>
+        <w:t>Harvard Catalyst</w:t>
+      </w:r>
+    </w:p>
+    <w:p>
+      <w:hyperlink r:id="rId40" w:history="1">
+        <w:r>
+          <w:rPr>
+            <w:rStyle w:val="Hyperlink"/>
+          </w:rPr>
+          <w:t>http://catalyst.harvard.edu/services/redcap/faq.html</w:t>
+        </w:r>
+      </w:hyperlink>
+    </w:p>
+    <w:p/>
+    <w:p>
+      <w:r>
+        <w:t>Johns Hopkins</w:t>
+      </w:r>
+    </w:p>
+    <w:p>
+      <w:hyperlink r:id="rId41" w:history="1">
+        <w:r>
+          <w:rPr>
+            <w:rStyle w:val="Hyperlink"/>
+          </w:rPr>
+          <w:t>http://ictr.johnshopkins.edu/wp-content/uploads/import/1426-recap.pdf</w:t>
+        </w:r>
+      </w:hyperlink>
+    </w:p>
+    <w:p>
+      <w:r>
+        <w:t>Medical University of South Carolina</w:t>
+      </w:r>
+    </w:p>
+    <w:p>
+      <w:hyperlink r:id="rId42" w:history="1">
+        <w:r>
+          <w:rPr>
+            <w:rStyle w:val="Hyperlink"/>
+          </w:rPr>
+          <w:t>http://academicdepartments.musc.edu/EduSearch/?words=redcap+training&amp;page=data&amp;q=redcap+training&amp;engine=http%3A%2F%2Facademicdepartments.musc.edu%2FEduSearch&amp;SearchGo=Search</w:t>
+        </w:r>
+      </w:hyperlink>
+    </w:p>
+    <w:p>
+      <w:r>
+        <w:t>Ohio State University</w:t>
+      </w:r>
+    </w:p>
+    <w:p>
+      <w:hyperlink r:id="rId43" w:history="1">
+        <w:r>
+          <w:rPr>
+            <w:rStyle w:val="Hyperlink"/>
+          </w:rPr>
+          <w:t>http://ccts.osu.edu/news-and-events/events/intro-redcap</w:t>
+        </w:r>
+      </w:hyperlink>
+    </w:p>
+    <w:p>
+      <w:r>
+        <w:t>Clinical and Translational Science Institute at University of California San Francisco</w:t>
+      </w:r>
+    </w:p>
+    <w:p>
+      <w:hyperlink r:id="rId44" w:history="1">
+        <w:r>
+          <w:rPr>
+            <w:rStyle w:val="Hyperlink"/>
+          </w:rPr>
+          <w:t>http://ctsi.ucsf.edu/calendar/training/myresearch-redcap-training-sessions</w:t>
+        </w:r>
+      </w:hyperlink>
+    </w:p>
+    <w:p>
+      <w:r>
+        <w:t>Clinical and Translational Science Institute University of Florida</w:t>
+      </w:r>
+    </w:p>
+    <w:p>
+      <w:hyperlink r:id="rId45" w:history="1">
+        <w:r>
+          <w:rPr>
+            <w:rStyle w:val="Hyperlink"/>
+          </w:rPr>
+          <w:t>https://www.ctsi.ufl.edu/2010/08/23/redcap-training-sessions-available/</w:t>
+        </w:r>
+      </w:hyperlink>
+    </w:p>
+    <w:p>
+      <w:proofErr w:type="gramStart"/>
+      <w:r>
+        <w:t>university</w:t>
+      </w:r>
+      <w:proofErr w:type="gramEnd"/>
+      <w:r>
+        <w:t xml:space="preserve"> of Iowa</w:t>
+      </w:r>
+    </w:p>
+    <w:p>
+      <w:hyperlink r:id="rId46" w:history="1">
+        <w:r>
+          <w:rPr>
+            <w:rStyle w:val="Hyperlink"/>
+          </w:rPr>
+          <w:t>http://icts.uiowa.edu/content/introductory-redcap-training-0</w:t>
+        </w:r>
+      </w:hyperlink>
+    </w:p>
+    <w:p>
+      <w:r>
+        <w:t>University of Kansas Medical Center</w:t>
+      </w:r>
+    </w:p>
+    <w:p>
+      <w:hyperlink r:id="rId47" w:history="1">
+        <w:r>
+          <w:rPr>
+            <w:rStyle w:val="Hyperlink"/>
+          </w:rPr>
+          <w:t>http://www.kumc.edu/googlesearch/Search.aspx?cx=016253077276564549295%3Awgpvnlwdiya&amp;cof=FORID%3A9&amp;ie=UTF-8&amp;q=redcap+training&amp;op=Search</w:t>
+        </w:r>
+      </w:hyperlink>
+    </w:p>
+    <w:p>
+      <w:r>
+        <w:t>University of Kentucky</w:t>
+      </w:r>
+    </w:p>
+    <w:p>
+      <w:hyperlink r:id="rId48" w:history="1">
+        <w:r>
+          <w:rPr>
+            <w:rStyle w:val="Hyperlink"/>
+          </w:rPr>
+          <w:t>http://ccts.uky.edu/BIC/RedCap.aspx</w:t>
+        </w:r>
+      </w:hyperlink>
+    </w:p>
+    <w:p>
+      <w:r>
+        <w:t>University of Pittsburgh</w:t>
+      </w:r>
+    </w:p>
+    <w:p>
+      <w:hyperlink r:id="rId49" w:history="1">
+        <w:r>
+          <w:rPr>
+            <w:rStyle w:val="Hyperlink"/>
+          </w:rPr>
+          <w:t>http://www.pitt.edu/search/google/redcap%20training?query=redcap%20training&amp;cx=011147186717677699368%3Aq4agexxacia&amp;cof=FORID%3A9&amp;sitesearch</w:t>
+        </w:r>
+      </w:hyperlink>
+      <w:r>
+        <w:t>=</w:t>
+      </w:r>
+    </w:p>
+    <w:p>
+      <w:r>
+        <w:t>University of Texas Southewestern Medical Center</w:t>
+      </w:r>
+    </w:p>
+    <w:p>
+      <w:hyperlink r:id="rId50" w:history="1">
+        <w:r>
+          <w:rPr>
+            <w:rStyle w:val="Hyperlink"/>
+          </w:rPr>
+          <w:t>http://www.utsouthwestern.edu/about-us/administrative-offices/information-resources/academic-information-systems/systems/redcap.html</w:t>
+        </w:r>
+      </w:hyperlink>
+    </w:p>
+    <w:p>
+      <w:r>
+        <w:t>University of Utah</w:t>
+      </w:r>
+    </w:p>
+    <w:p>
+      <w:hyperlink r:id="rId51" w:history="1">
+        <w:r>
+          <w:rPr>
+            <w:rStyle w:val="Hyperlink"/>
+          </w:rPr>
+          <w:t>http://fbs.admin.utah.edu/research-corner/2013/10/15/redcap-support/</w:t>
+        </w:r>
+      </w:hyperlink>
+    </w:p>
+    <w:p>
+      <w:r>
+        <w:t>Virginia Commonwealth University</w:t>
+      </w:r>
+    </w:p>
+    <w:p>
+      <w:pPr>
+        <w:rPr>
+          <w:b/>
+        </w:rPr>
+      </w:pPr>
+      <w:hyperlink r:id="rId52" w:history="1">
+        <w:r>
+          <w:rPr>
+            <w:rStyle w:val="Hyperlink"/>
+          </w:rPr>
+          <w:t>http://training.vcu.edu/course.asp?Keyword=redcap&amp;Sponsor=All&amp;Category=All&amp;Audience=All&amp;Campus=All</w:t>
+        </w:r>
+      </w:hyperlink>
+    </w:p>
+    <w:p>
+      <w:pPr>
+        <w:rPr>
+          <w:b/>
+        </w:rPr>
+      </w:pPr>
+      <w:r>
+        <w:rPr>
+          <w:b/>
+        </w:rPr>
+        <w:t>Washington University in St. Louis</w:t>
+      </w:r>
+    </w:p>
+    <w:p>
+      <w:pPr>
+        <w:rPr>
+          <w:b/>
+        </w:rPr>
+      </w:pPr>
+      <w:hyperlink r:id="rId53" w:history="1">
+        <w:r>
+          <w:rPr>
+            <w:rStyle w:val="Hyperlink"/>
+            <w:b/>
+          </w:rPr>
+          <w:t>http://www.biostat.wustl.edu/redcap/</w:t>
+        </w:r>
+      </w:hyperlink>
+    </w:p>
+    <w:p>
+      <w:pPr>
+        <w:rPr>
+          <w:b/>
+        </w:rPr>
+      </w:pPr>
+      <w:bookmarkStart w:id="0" w:name="_GoBack"/>
+      <w:bookmarkEnd w:id="0"/>
+    </w:p>
     <w:sectPr>
       <w:pgSz w:w="12240" w:h="15840"/>
       <w:pgMar w:top="1440" w:right="1440" w:bottom="1440" w:left="1440" w:header="720" w:footer="720" w:gutter="0"/>

</xml_diff>